<commit_message>
Added code smells doc on team_member_60597. Commit author: Pedro Catarino
</commit_message>
<xml_diff>
--- a/Phase 1/Sprint1/team_member_60597/code_smells_element60597.docx
+++ b/Phase 1/Sprint1/team_member_60597/code_smells_element60597.docx
@@ -12,13 +12,47 @@
       </w:pPr>
       <w:bookmarkStart w:id="0" w:name="_ax4da1iy25lh" w:colFirst="0" w:colLast="0"/>
       <w:bookmarkEnd w:id="0"/>
+      <w:proofErr w:type="spellStart"/>
       <w:r>
         <w:rPr>
           <w:sz w:val="48"/>
           <w:szCs w:val="48"/>
         </w:rPr>
-        <w:t>Identified Code Smells</w:t>
-      </w:r>
+        <w:t>Identified</w:t>
+      </w:r>
+      <w:proofErr w:type="spellEnd"/>
+      <w:r>
+        <w:rPr>
+          <w:sz w:val="48"/>
+          <w:szCs w:val="48"/>
+        </w:rPr>
+        <w:t xml:space="preserve"> </w:t>
+      </w:r>
+      <w:proofErr w:type="spellStart"/>
+      <w:r>
+        <w:rPr>
+          <w:sz w:val="48"/>
+          <w:szCs w:val="48"/>
+        </w:rPr>
+        <w:t>Code</w:t>
+      </w:r>
+      <w:proofErr w:type="spellEnd"/>
+      <w:r>
+        <w:rPr>
+          <w:sz w:val="48"/>
+          <w:szCs w:val="48"/>
+        </w:rPr>
+        <w:t xml:space="preserve"> </w:t>
+      </w:r>
+      <w:proofErr w:type="spellStart"/>
+      <w:r>
+        <w:rPr>
+          <w:sz w:val="48"/>
+          <w:szCs w:val="48"/>
+        </w:rPr>
+        <w:t>Smells</w:t>
+      </w:r>
+      <w:proofErr w:type="spellEnd"/>
     </w:p>
     <w:p/>
     <w:p/>
@@ -52,34 +86,77 @@
           <w:szCs w:val="32"/>
         </w:rPr>
       </w:pPr>
+      <w:proofErr w:type="spellStart"/>
       <w:r>
         <w:rPr>
           <w:sz w:val="32"/>
           <w:szCs w:val="32"/>
         </w:rPr>
-        <w:t xml:space="preserve">Code Smell 1 </w:t>
-      </w:r>
+        <w:t>Code</w:t>
+      </w:r>
+      <w:proofErr w:type="spellEnd"/>
       <w:r>
         <w:rPr>
           <w:sz w:val="32"/>
           <w:szCs w:val="32"/>
         </w:rPr>
-        <w:t>–</w:t>
-      </w:r>
+        <w:t xml:space="preserve"> </w:t>
+      </w:r>
+      <w:proofErr w:type="spellStart"/>
       <w:r>
         <w:rPr>
           <w:sz w:val="32"/>
           <w:szCs w:val="32"/>
         </w:rPr>
-        <w:t xml:space="preserve"> </w:t>
-      </w:r>
+        <w:t>Smell</w:t>
+      </w:r>
+      <w:proofErr w:type="spellEnd"/>
       <w:r>
         <w:rPr>
           <w:sz w:val="32"/>
           <w:szCs w:val="32"/>
         </w:rPr>
-        <w:t>Dead code</w:t>
-      </w:r>
+        <w:t xml:space="preserve"> 1 </w:t>
+      </w:r>
+      <w:r>
+        <w:rPr>
+          <w:sz w:val="32"/>
+          <w:szCs w:val="32"/>
+        </w:rPr>
+        <w:t>–</w:t>
+      </w:r>
+      <w:r>
+        <w:rPr>
+          <w:sz w:val="32"/>
+          <w:szCs w:val="32"/>
+        </w:rPr>
+        <w:t xml:space="preserve"> </w:t>
+      </w:r>
+      <w:proofErr w:type="spellStart"/>
+      <w:r>
+        <w:rPr>
+          <w:sz w:val="32"/>
+          <w:szCs w:val="32"/>
+        </w:rPr>
+        <w:t>Dead</w:t>
+      </w:r>
+      <w:proofErr w:type="spellEnd"/>
+      <w:r>
+        <w:rPr>
+          <w:sz w:val="32"/>
+          <w:szCs w:val="32"/>
+        </w:rPr>
+        <w:t xml:space="preserve"> </w:t>
+      </w:r>
+      <w:proofErr w:type="spellStart"/>
+      <w:r>
+        <w:rPr>
+          <w:sz w:val="32"/>
+          <w:szCs w:val="32"/>
+        </w:rPr>
+        <w:t>code</w:t>
+      </w:r>
+      <w:proofErr w:type="spellEnd"/>
     </w:p>
     <w:p/>
     <w:p>
@@ -93,12 +170,53 @@
           <w:bCs/>
         </w:rPr>
       </w:pPr>
-      <w:r>
-        <w:rPr>
-          <w:b/>
-          <w:bCs/>
-        </w:rPr>
-        <w:t>Illustrating code snippet:</w:t>
+      <w:proofErr w:type="spellStart"/>
+      <w:r>
+        <w:rPr>
+          <w:b/>
+          <w:bCs/>
+        </w:rPr>
+        <w:t>Illustrating</w:t>
+      </w:r>
+      <w:proofErr w:type="spellEnd"/>
+      <w:r>
+        <w:rPr>
+          <w:b/>
+          <w:bCs/>
+        </w:rPr>
+        <w:t xml:space="preserve"> </w:t>
+      </w:r>
+      <w:proofErr w:type="spellStart"/>
+      <w:r>
+        <w:rPr>
+          <w:b/>
+          <w:bCs/>
+        </w:rPr>
+        <w:t>code</w:t>
+      </w:r>
+      <w:proofErr w:type="spellEnd"/>
+      <w:r>
+        <w:rPr>
+          <w:b/>
+          <w:bCs/>
+        </w:rPr>
+        <w:t xml:space="preserve"> </w:t>
+      </w:r>
+      <w:proofErr w:type="spellStart"/>
+      <w:r>
+        <w:rPr>
+          <w:b/>
+          <w:bCs/>
+        </w:rPr>
+        <w:t>snippet</w:t>
+      </w:r>
+      <w:proofErr w:type="spellEnd"/>
+      <w:r>
+        <w:rPr>
+          <w:b/>
+          <w:bCs/>
+        </w:rPr>
+        <w:t>:</w:t>
       </w:r>
     </w:p>
     <w:p>
@@ -113,15 +231,15 @@
           <w:noProof/>
         </w:rPr>
         <w:drawing>
-          <wp:anchor distT="0" distB="0" distL="114300" distR="114300" simplePos="0" relativeHeight="251659264" behindDoc="0" locked="0" layoutInCell="1" allowOverlap="1" wp14:anchorId="0D02BBF4" wp14:editId="1BCBA2E4">
+          <wp:anchor distT="0" distB="0" distL="114300" distR="114300" simplePos="0" relativeHeight="251659264" behindDoc="0" locked="0" layoutInCell="1" allowOverlap="1" wp14:anchorId="324C2CF8" wp14:editId="789CF9BC">
             <wp:simplePos x="0" y="0"/>
-            <wp:positionH relativeFrom="column">
-              <wp:posOffset>1150620</wp:posOffset>
+            <wp:positionH relativeFrom="margin">
+              <wp:align>left</wp:align>
             </wp:positionH>
             <wp:positionV relativeFrom="paragraph">
-              <wp:posOffset>201295</wp:posOffset>
+              <wp:posOffset>208915</wp:posOffset>
             </wp:positionV>
-            <wp:extent cx="4274820" cy="1645285"/>
+            <wp:extent cx="4791744" cy="2038635"/>
             <wp:effectExtent l="0" t="0" r="0" b="0"/>
             <wp:wrapTopAndBottom/>
             <wp:docPr id="1" name="Imagem 1" descr="Uma imagem com texto&#10;&#10;Descrição gerada automaticamente"/>
@@ -150,7 +268,7 @@
                   <pic:spPr>
                     <a:xfrm>
                       <a:off x="0" y="0"/>
-                      <a:ext cx="4274820" cy="1645285"/>
+                      <a:ext cx="4791744" cy="2038635"/>
                     </a:xfrm>
                     <a:prstGeom prst="rect">
                       <a:avLst/>
@@ -163,13 +281,6 @@
         </w:drawing>
       </w:r>
     </w:p>
-    <w:p>
-      <w:pPr>
-        <w:rPr>
-          <w:noProof/>
-        </w:rPr>
-      </w:pPr>
-    </w:p>
     <w:p/>
     <w:p/>
     <w:p>
@@ -204,20 +315,58 @@
         <w:rPr>
           <w:lang w:val="en-US"/>
         </w:rPr>
-        <w:t>Project &gt; biz.ganttproject.core &gt; src &gt; main &gt; java &gt; biz</w:t>
-      </w:r>
+        <w:t xml:space="preserve">Project &gt; </w:t>
+      </w:r>
+      <w:proofErr w:type="spellStart"/>
+      <w:proofErr w:type="gramStart"/>
+      <w:r>
+        <w:rPr>
+          <w:lang w:val="en-US"/>
+        </w:rPr>
+        <w:t>biz.ganttproject</w:t>
+      </w:r>
+      <w:proofErr w:type="gramEnd"/>
+      <w:r>
+        <w:rPr>
+          <w:lang w:val="en-US"/>
+        </w:rPr>
+        <w:t>.core</w:t>
+      </w:r>
+      <w:proofErr w:type="spellEnd"/>
       <w:r>
         <w:rPr>
           <w:lang w:val="en-US"/>
         </w:rPr>
         <w:t xml:space="preserve"> &gt; </w:t>
       </w:r>
+      <w:proofErr w:type="spellStart"/>
+      <w:r>
+        <w:rPr>
+          <w:lang w:val="en-US"/>
+        </w:rPr>
+        <w:t>src</w:t>
+      </w:r>
+      <w:proofErr w:type="spellEnd"/>
+      <w:r>
+        <w:rPr>
+          <w:lang w:val="en-US"/>
+        </w:rPr>
+        <w:t xml:space="preserve"> &gt; main &gt; java &gt; biz</w:t>
+      </w:r>
+      <w:r>
+        <w:rPr>
+          <w:lang w:val="en-US"/>
+        </w:rPr>
+        <w:t xml:space="preserve"> &gt; </w:t>
+      </w:r>
+      <w:proofErr w:type="spellStart"/>
       <w:r>
         <w:rPr>
           <w:lang w:val="en-US"/>
         </w:rPr>
         <w:t>ganttproject</w:t>
       </w:r>
+      <w:proofErr w:type="spellEnd"/>
       <w:r>
         <w:rPr>
           <w:lang w:val="en-US"/>
@@ -283,7 +432,43 @@
         <w:rPr>
           <w:lang w:val="en-US"/>
         </w:rPr>
-        <w:t>The methods setMaxLength() and getMaxLength() are never used</w:t>
+        <w:t xml:space="preserve">The methods </w:t>
+      </w:r>
+      <w:proofErr w:type="spellStart"/>
+      <w:proofErr w:type="gramStart"/>
+      <w:r>
+        <w:rPr>
+          <w:lang w:val="en-US"/>
+        </w:rPr>
+        <w:t>setMaxLength</w:t>
+      </w:r>
+      <w:proofErr w:type="spellEnd"/>
+      <w:r>
+        <w:rPr>
+          <w:lang w:val="en-US"/>
+        </w:rPr>
+        <w:t>(</w:t>
+      </w:r>
+      <w:proofErr w:type="gramEnd"/>
+      <w:r>
+        <w:rPr>
+          <w:lang w:val="en-US"/>
+        </w:rPr>
+        <w:t xml:space="preserve">) and </w:t>
+      </w:r>
+      <w:proofErr w:type="spellStart"/>
+      <w:r>
+        <w:rPr>
+          <w:lang w:val="en-US"/>
+        </w:rPr>
+        <w:t>getMaxLength</w:t>
+      </w:r>
+      <w:proofErr w:type="spellEnd"/>
+      <w:r>
+        <w:rPr>
+          <w:lang w:val="en-US"/>
+        </w:rPr>
+        <w:t>() are never used</w:t>
       </w:r>
       <w:r>
         <w:rPr>
@@ -315,7 +500,39 @@
           <w:b/>
           <w:bCs/>
         </w:rPr>
-        <w:t>A refactoring proposal:</w:t>
+        <w:t xml:space="preserve">A </w:t>
+      </w:r>
+      <w:proofErr w:type="spellStart"/>
+      <w:r>
+        <w:rPr>
+          <w:b/>
+          <w:bCs/>
+        </w:rPr>
+        <w:t>refactoring</w:t>
+      </w:r>
+      <w:proofErr w:type="spellEnd"/>
+      <w:r>
+        <w:rPr>
+          <w:b/>
+          <w:bCs/>
+        </w:rPr>
+        <w:t xml:space="preserve"> </w:t>
+      </w:r>
+      <w:proofErr w:type="spellStart"/>
+      <w:r>
+        <w:rPr>
+          <w:b/>
+          <w:bCs/>
+        </w:rPr>
+        <w:t>proposal</w:t>
+      </w:r>
+      <w:proofErr w:type="spellEnd"/>
+      <w:r>
+        <w:rPr>
+          <w:b/>
+          <w:bCs/>
+        </w:rPr>
+        <w:t>:</w:t>
       </w:r>
     </w:p>
     <w:p>
@@ -522,12 +739,53 @@
           <w:bCs/>
         </w:rPr>
       </w:pPr>
-      <w:r>
-        <w:rPr>
-          <w:b/>
-          <w:bCs/>
-        </w:rPr>
-        <w:t>Illustrating code snippet:</w:t>
+      <w:proofErr w:type="spellStart"/>
+      <w:r>
+        <w:rPr>
+          <w:b/>
+          <w:bCs/>
+        </w:rPr>
+        <w:t>Illustrating</w:t>
+      </w:r>
+      <w:proofErr w:type="spellEnd"/>
+      <w:r>
+        <w:rPr>
+          <w:b/>
+          <w:bCs/>
+        </w:rPr>
+        <w:t xml:space="preserve"> </w:t>
+      </w:r>
+      <w:proofErr w:type="spellStart"/>
+      <w:r>
+        <w:rPr>
+          <w:b/>
+          <w:bCs/>
+        </w:rPr>
+        <w:t>code</w:t>
+      </w:r>
+      <w:proofErr w:type="spellEnd"/>
+      <w:r>
+        <w:rPr>
+          <w:b/>
+          <w:bCs/>
+        </w:rPr>
+        <w:t xml:space="preserve"> </w:t>
+      </w:r>
+      <w:proofErr w:type="spellStart"/>
+      <w:r>
+        <w:rPr>
+          <w:b/>
+          <w:bCs/>
+        </w:rPr>
+        <w:t>snippet</w:t>
+      </w:r>
+      <w:proofErr w:type="spellEnd"/>
+      <w:r>
+        <w:rPr>
+          <w:b/>
+          <w:bCs/>
+        </w:rPr>
+        <w:t>:</w:t>
       </w:r>
     </w:p>
     <w:p>
@@ -613,19 +871,63 @@
         <w:rPr>
           <w:lang w:val="en-US"/>
         </w:rPr>
-        <w:t>Project &gt; biz.ganttproject.core &gt; src &gt; main &gt; java &gt; biz</w:t>
-      </w:r>
+        <w:t xml:space="preserve">Project &gt; </w:t>
+      </w:r>
+      <w:proofErr w:type="spellStart"/>
+      <w:proofErr w:type="gramStart"/>
+      <w:r>
+        <w:rPr>
+          <w:lang w:val="en-US"/>
+        </w:rPr>
+        <w:t>biz.ganttproject</w:t>
+      </w:r>
+      <w:proofErr w:type="gramEnd"/>
+      <w:r>
+        <w:rPr>
+          <w:lang w:val="en-US"/>
+        </w:rPr>
+        <w:t>.core</w:t>
+      </w:r>
+      <w:proofErr w:type="spellEnd"/>
       <w:r>
         <w:rPr>
           <w:lang w:val="en-US"/>
         </w:rPr>
         <w:t xml:space="preserve"> &gt; </w:t>
       </w:r>
-      <w:r>
-        <w:rPr>
-          <w:lang w:val="en-US"/>
-        </w:rPr>
-        <w:t>ganttproject &gt; core &gt; time</w:t>
+      <w:proofErr w:type="spellStart"/>
+      <w:r>
+        <w:rPr>
+          <w:lang w:val="en-US"/>
+        </w:rPr>
+        <w:t>src</w:t>
+      </w:r>
+      <w:proofErr w:type="spellEnd"/>
+      <w:r>
+        <w:rPr>
+          <w:lang w:val="en-US"/>
+        </w:rPr>
+        <w:t xml:space="preserve"> &gt; main &gt; java &gt; biz</w:t>
+      </w:r>
+      <w:r>
+        <w:rPr>
+          <w:lang w:val="en-US"/>
+        </w:rPr>
+        <w:t xml:space="preserve"> &gt; </w:t>
+      </w:r>
+      <w:proofErr w:type="spellStart"/>
+      <w:r>
+        <w:rPr>
+          <w:lang w:val="en-US"/>
+        </w:rPr>
+        <w:t>ganttproject</w:t>
+      </w:r>
+      <w:proofErr w:type="spellEnd"/>
+      <w:r>
+        <w:rPr>
+          <w:lang w:val="en-US"/>
+        </w:rPr>
+        <w:t xml:space="preserve"> &gt; core &gt; time</w:t>
       </w:r>
       <w:r>
         <w:rPr>
@@ -637,8 +939,16 @@
         <w:rPr>
           <w:lang w:val="en-US"/>
         </w:rPr>
-        <w:t>&gt; TimeUnitGraph</w:t>
-      </w:r>
+        <w:t xml:space="preserve">&gt; </w:t>
+      </w:r>
+      <w:proofErr w:type="spellStart"/>
+      <w:r>
+        <w:rPr>
+          <w:lang w:val="en-US"/>
+        </w:rPr>
+        <w:t>TimeUnitGraph</w:t>
+      </w:r>
+      <w:proofErr w:type="spellEnd"/>
     </w:p>
     <w:p>
       <w:pPr>
@@ -696,6 +1006,7 @@
         </w:rPr>
         <w:t xml:space="preserve"> and </w:t>
       </w:r>
+      <w:proofErr w:type="spellStart"/>
       <w:r>
         <w:rPr>
           <w:i/>
@@ -704,6 +1015,7 @@
         </w:rPr>
         <w:t>atomUnit</w:t>
       </w:r>
+      <w:proofErr w:type="spellEnd"/>
       <w:r>
         <w:rPr>
           <w:lang w:val="en-US"/>
@@ -735,7 +1047,39 @@
           <w:b/>
           <w:bCs/>
         </w:rPr>
-        <w:t>A refactoring proposal:</w:t>
+        <w:t xml:space="preserve">A </w:t>
+      </w:r>
+      <w:proofErr w:type="spellStart"/>
+      <w:r>
+        <w:rPr>
+          <w:b/>
+          <w:bCs/>
+        </w:rPr>
+        <w:t>refactoring</w:t>
+      </w:r>
+      <w:proofErr w:type="spellEnd"/>
+      <w:r>
+        <w:rPr>
+          <w:b/>
+          <w:bCs/>
+        </w:rPr>
+        <w:t xml:space="preserve"> </w:t>
+      </w:r>
+      <w:proofErr w:type="spellStart"/>
+      <w:r>
+        <w:rPr>
+          <w:b/>
+          <w:bCs/>
+        </w:rPr>
+        <w:t>proposal</w:t>
+      </w:r>
+      <w:proofErr w:type="spellEnd"/>
+      <w:r>
+        <w:rPr>
+          <w:b/>
+          <w:bCs/>
+        </w:rPr>
+        <w:t>:</w:t>
       </w:r>
     </w:p>
     <w:p>
@@ -755,7 +1099,21 @@
         <w:rPr>
           <w:lang w:val="en-US"/>
         </w:rPr>
-        <w:t>n object that contains a name and atomUnit and pass that object as a parameter.</w:t>
+        <w:t xml:space="preserve">n object that contains a name and </w:t>
+      </w:r>
+      <w:proofErr w:type="spellStart"/>
+      <w:r>
+        <w:rPr>
+          <w:lang w:val="en-US"/>
+        </w:rPr>
+        <w:t>atomUnit</w:t>
+      </w:r>
+      <w:proofErr w:type="spellEnd"/>
+      <w:r>
+        <w:rPr>
+          <w:lang w:val="en-US"/>
+        </w:rPr>
+        <w:t xml:space="preserve"> and pass that object as a parameter.</w:t>
       </w:r>
     </w:p>
     <w:p>
@@ -784,34 +1142,77 @@
           <w:szCs w:val="32"/>
         </w:rPr>
       </w:pPr>
+      <w:proofErr w:type="spellStart"/>
       <w:r>
         <w:rPr>
           <w:sz w:val="32"/>
           <w:szCs w:val="32"/>
         </w:rPr>
-        <w:t xml:space="preserve">Code Smell 3 </w:t>
-      </w:r>
+        <w:t>Code</w:t>
+      </w:r>
+      <w:proofErr w:type="spellEnd"/>
       <w:r>
         <w:rPr>
           <w:sz w:val="32"/>
           <w:szCs w:val="32"/>
         </w:rPr>
-        <w:t>–</w:t>
-      </w:r>
+        <w:t xml:space="preserve"> </w:t>
+      </w:r>
+      <w:proofErr w:type="spellStart"/>
       <w:r>
         <w:rPr>
           <w:sz w:val="32"/>
           <w:szCs w:val="32"/>
         </w:rPr>
-        <w:t xml:space="preserve"> </w:t>
-      </w:r>
+        <w:t>Smell</w:t>
+      </w:r>
+      <w:proofErr w:type="spellEnd"/>
       <w:r>
         <w:rPr>
           <w:sz w:val="32"/>
           <w:szCs w:val="32"/>
         </w:rPr>
-        <w:t>Duplicate code</w:t>
-      </w:r>
+        <w:t xml:space="preserve"> 3 </w:t>
+      </w:r>
+      <w:r>
+        <w:rPr>
+          <w:sz w:val="32"/>
+          <w:szCs w:val="32"/>
+        </w:rPr>
+        <w:t>–</w:t>
+      </w:r>
+      <w:r>
+        <w:rPr>
+          <w:sz w:val="32"/>
+          <w:szCs w:val="32"/>
+        </w:rPr>
+        <w:t xml:space="preserve"> </w:t>
+      </w:r>
+      <w:proofErr w:type="spellStart"/>
+      <w:r>
+        <w:rPr>
+          <w:sz w:val="32"/>
+          <w:szCs w:val="32"/>
+        </w:rPr>
+        <w:t>Duplicate</w:t>
+      </w:r>
+      <w:proofErr w:type="spellEnd"/>
+      <w:r>
+        <w:rPr>
+          <w:sz w:val="32"/>
+          <w:szCs w:val="32"/>
+        </w:rPr>
+        <w:t xml:space="preserve"> </w:t>
+      </w:r>
+      <w:proofErr w:type="spellStart"/>
+      <w:r>
+        <w:rPr>
+          <w:sz w:val="32"/>
+          <w:szCs w:val="32"/>
+        </w:rPr>
+        <w:t>code</w:t>
+      </w:r>
+      <w:proofErr w:type="spellEnd"/>
     </w:p>
     <w:p/>
     <w:p>
@@ -825,12 +1226,53 @@
           <w:bCs/>
         </w:rPr>
       </w:pPr>
-      <w:r>
-        <w:rPr>
-          <w:b/>
-          <w:bCs/>
-        </w:rPr>
-        <w:t>Illustrating code snippet:</w:t>
+      <w:proofErr w:type="spellStart"/>
+      <w:r>
+        <w:rPr>
+          <w:b/>
+          <w:bCs/>
+        </w:rPr>
+        <w:t>Illustrating</w:t>
+      </w:r>
+      <w:proofErr w:type="spellEnd"/>
+      <w:r>
+        <w:rPr>
+          <w:b/>
+          <w:bCs/>
+        </w:rPr>
+        <w:t xml:space="preserve"> </w:t>
+      </w:r>
+      <w:proofErr w:type="spellStart"/>
+      <w:r>
+        <w:rPr>
+          <w:b/>
+          <w:bCs/>
+        </w:rPr>
+        <w:t>code</w:t>
+      </w:r>
+      <w:proofErr w:type="spellEnd"/>
+      <w:r>
+        <w:rPr>
+          <w:b/>
+          <w:bCs/>
+        </w:rPr>
+        <w:t xml:space="preserve"> </w:t>
+      </w:r>
+      <w:proofErr w:type="spellStart"/>
+      <w:r>
+        <w:rPr>
+          <w:b/>
+          <w:bCs/>
+        </w:rPr>
+        <w:t>snippet</w:t>
+      </w:r>
+      <w:proofErr w:type="spellEnd"/>
+      <w:r>
+        <w:rPr>
+          <w:b/>
+          <w:bCs/>
+        </w:rPr>
+        <w:t>:</w:t>
       </w:r>
     </w:p>
     <w:p>
@@ -940,20 +1382,72 @@
         <w:rPr>
           <w:lang w:val="en-US"/>
         </w:rPr>
-        <w:t>Project &gt; biz.ganttproject.core &gt; src &gt; main &gt; java &gt; biz</w:t>
-      </w:r>
+        <w:t xml:space="preserve">Project &gt; </w:t>
+      </w:r>
+      <w:proofErr w:type="spellStart"/>
+      <w:proofErr w:type="gramStart"/>
+      <w:r>
+        <w:rPr>
+          <w:lang w:val="en-US"/>
+        </w:rPr>
+        <w:t>biz.ganttproject</w:t>
+      </w:r>
+      <w:proofErr w:type="gramEnd"/>
+      <w:r>
+        <w:rPr>
+          <w:lang w:val="en-US"/>
+        </w:rPr>
+        <w:t>.core</w:t>
+      </w:r>
+      <w:proofErr w:type="spellEnd"/>
       <w:r>
         <w:rPr>
           <w:lang w:val="en-US"/>
         </w:rPr>
         <w:t xml:space="preserve"> &gt; </w:t>
       </w:r>
-      <w:r>
-        <w:rPr>
-          <w:lang w:val="en-US"/>
-        </w:rPr>
-        <w:t>ganttproject &gt; core &gt; calendar &gt; CalendarEvent</w:t>
-      </w:r>
+      <w:proofErr w:type="spellStart"/>
+      <w:r>
+        <w:rPr>
+          <w:lang w:val="en-US"/>
+        </w:rPr>
+        <w:t>src</w:t>
+      </w:r>
+      <w:proofErr w:type="spellEnd"/>
+      <w:r>
+        <w:rPr>
+          <w:lang w:val="en-US"/>
+        </w:rPr>
+        <w:t xml:space="preserve"> &gt; main &gt; java &gt; biz</w:t>
+      </w:r>
+      <w:r>
+        <w:rPr>
+          <w:lang w:val="en-US"/>
+        </w:rPr>
+        <w:t xml:space="preserve"> &gt; </w:t>
+      </w:r>
+      <w:proofErr w:type="spellStart"/>
+      <w:r>
+        <w:rPr>
+          <w:lang w:val="en-US"/>
+        </w:rPr>
+        <w:t>ganttproject</w:t>
+      </w:r>
+      <w:proofErr w:type="spellEnd"/>
+      <w:r>
+        <w:rPr>
+          <w:lang w:val="en-US"/>
+        </w:rPr>
+        <w:t xml:space="preserve"> &gt; core &gt; calendar &gt; </w:t>
+      </w:r>
+      <w:proofErr w:type="spellStart"/>
+      <w:r>
+        <w:rPr>
+          <w:lang w:val="en-US"/>
+        </w:rPr>
+        <w:t>CalendarEvent</w:t>
+      </w:r>
+      <w:proofErr w:type="spellEnd"/>
     </w:p>
     <w:p>
       <w:pPr>
@@ -1021,21 +1515,75 @@
           <w:b/>
           <w:bCs/>
         </w:rPr>
-        <w:t>A refactoring proposal:</w:t>
-      </w:r>
-    </w:p>
-    <w:p>
-      <w:pPr>
-        <w:ind w:left="2160"/>
-        <w:rPr>
-          <w:lang w:val="en-US"/>
-        </w:rPr>
-      </w:pPr>
-      <w:r>
-        <w:rPr>
-          <w:lang w:val="en-US"/>
-        </w:rPr>
-        <w:t>Remove the newEvent() method and just use the constructor to create new Events.</w:t>
+        <w:t xml:space="preserve">A </w:t>
+      </w:r>
+      <w:proofErr w:type="spellStart"/>
+      <w:r>
+        <w:rPr>
+          <w:b/>
+          <w:bCs/>
+        </w:rPr>
+        <w:t>refactoring</w:t>
+      </w:r>
+      <w:proofErr w:type="spellEnd"/>
+      <w:r>
+        <w:rPr>
+          <w:b/>
+          <w:bCs/>
+        </w:rPr>
+        <w:t xml:space="preserve"> </w:t>
+      </w:r>
+      <w:proofErr w:type="spellStart"/>
+      <w:r>
+        <w:rPr>
+          <w:b/>
+          <w:bCs/>
+        </w:rPr>
+        <w:t>proposal</w:t>
+      </w:r>
+      <w:proofErr w:type="spellEnd"/>
+      <w:r>
+        <w:rPr>
+          <w:b/>
+          <w:bCs/>
+        </w:rPr>
+        <w:t>:</w:t>
+      </w:r>
+    </w:p>
+    <w:p>
+      <w:pPr>
+        <w:ind w:left="2160"/>
+        <w:rPr>
+          <w:lang w:val="en-US"/>
+        </w:rPr>
+      </w:pPr>
+      <w:r>
+        <w:rPr>
+          <w:lang w:val="en-US"/>
+        </w:rPr>
+        <w:t xml:space="preserve">Remove the </w:t>
+      </w:r>
+      <w:proofErr w:type="spellStart"/>
+      <w:proofErr w:type="gramStart"/>
+      <w:r>
+        <w:rPr>
+          <w:lang w:val="en-US"/>
+        </w:rPr>
+        <w:t>newEvent</w:t>
+      </w:r>
+      <w:proofErr w:type="spellEnd"/>
+      <w:r>
+        <w:rPr>
+          <w:lang w:val="en-US"/>
+        </w:rPr>
+        <w:t>(</w:t>
+      </w:r>
+      <w:proofErr w:type="gramEnd"/>
+      <w:r>
+        <w:rPr>
+          <w:lang w:val="en-US"/>
+        </w:rPr>
+        <w:t>) method and just use the constructor to create new Events.</w:t>
       </w:r>
     </w:p>
     <w:sectPr>

</xml_diff>